<commit_message>
changed the role's para
</commit_message>
<xml_diff>
--- a/Team Charter/Team Charter v3.docx
+++ b/Team Charter/Team Charter v3.docx
@@ -3476,31 +3476,23 @@
           <w:szCs w:val="22"/>
           <w:lang w:val="en-US"/>
         </w:rPr>
-        <w:t>The person is allocated with the work that he or she is excelled at. However, by doing that</w:t>
-      </w:r>
-      <w:r>
-        <w:rPr>
-          <w:sz w:val="22"/>
-          <w:szCs w:val="22"/>
-          <w:lang w:val="en-US"/>
-        </w:rPr>
-        <w:t xml:space="preserve"> the results will be </w:t>
-      </w:r>
-      <w:r>
-        <w:rPr>
-          <w:sz w:val="22"/>
-          <w:szCs w:val="22"/>
-          <w:lang w:val="en-US"/>
-        </w:rPr>
-        <w:t xml:space="preserve">good but the </w:t>
-      </w:r>
-      <w:r>
-        <w:rPr>
-          <w:sz w:val="22"/>
-          <w:szCs w:val="22"/>
-          <w:lang w:val="en-US"/>
-        </w:rPr>
-        <w:t xml:space="preserve">other team members might not get </w:t>
+        <w:t xml:space="preserve">And all team members will get their turn to </w:t>
+      </w:r>
+      <w:r>
+        <w:rPr>
+          <w:sz w:val="22"/>
+          <w:szCs w:val="22"/>
+          <w:lang w:val="en-US"/>
+        </w:rPr>
+        <w:t>handle each sectors of the works, that means each team member will complete a cert</w:t>
+      </w:r>
+      <w:r>
+        <w:rPr>
+          <w:sz w:val="22"/>
+          <w:szCs w:val="22"/>
+          <w:lang w:val="en-US"/>
+        </w:rPr>
+        <w:t xml:space="preserve">ain part of the task and </w:t>
       </w:r>
       <w:r>
         <w:rPr>
@@ -3509,15 +3501,89 @@
           <w:lang w:val="en-US"/>
         </w:rPr>
         <w:lastRenderedPageBreak/>
-        <w:t>chance to improve the skills that are presented above. Which is why we have decided for rotating the jobs of each members once every month. F</w:t>
-      </w:r>
-      <w:r>
-        <w:rPr>
-          <w:sz w:val="22"/>
-          <w:szCs w:val="22"/>
-          <w:lang w:val="en-US"/>
-        </w:rPr>
-        <w:t>or example: if a team member is assigned as a project manager at the beginning, then after a month somebody will take his or her place as a project manager replacing team member’s job with other work.</w:t>
+        <w:t xml:space="preserve">change their roles with the next one. While that person will leave the work incomplete, the next team member will get assigned by taking that roles and continuing it further. </w:t>
+      </w:r>
+      <w:r>
+        <w:rPr>
+          <w:sz w:val="22"/>
+          <w:szCs w:val="22"/>
+          <w:lang w:val="en-US"/>
+        </w:rPr>
+        <w:t xml:space="preserve">Hence, all the team members will get assigned with new roles every month so that everyone will have chance to experience each role as well as improving the roles that a team member </w:t>
+      </w:r>
+      <w:r>
+        <w:rPr>
+          <w:sz w:val="22"/>
+          <w:szCs w:val="22"/>
+          <w:lang w:val="en-US"/>
+        </w:rPr>
+        <w:t>is not confident at.</w:t>
+      </w:r>
+      <w:bookmarkStart w:id="7" w:name="_GoBack"/>
+      <w:bookmarkEnd w:id="7"/>
+      <w:r>
+        <w:rPr>
+          <w:sz w:val="22"/>
+          <w:szCs w:val="22"/>
+          <w:lang w:val="en-US"/>
+        </w:rPr>
+        <w:t>F</w:t>
+      </w:r>
+      <w:r>
+        <w:rPr>
+          <w:sz w:val="22"/>
+          <w:szCs w:val="22"/>
+          <w:lang w:val="en-US"/>
+        </w:rPr>
+        <w:t>or example: if a team member is assigned as a project manager at the beginning</w:t>
+      </w:r>
+      <w:r>
+        <w:rPr>
+          <w:sz w:val="22"/>
+          <w:szCs w:val="22"/>
+          <w:lang w:val="en-US"/>
+        </w:rPr>
+        <w:t xml:space="preserve"> of the project,</w:t>
+      </w:r>
+      <w:r>
+        <w:rPr>
+          <w:sz w:val="22"/>
+          <w:szCs w:val="22"/>
+          <w:lang w:val="en-US"/>
+        </w:rPr>
+        <w:t xml:space="preserve"> after a month </w:t>
+      </w:r>
+      <w:r>
+        <w:rPr>
+          <w:sz w:val="22"/>
+          <w:szCs w:val="22"/>
+          <w:lang w:val="en-US"/>
+        </w:rPr>
+        <w:t>another team member</w:t>
+      </w:r>
+      <w:r>
+        <w:rPr>
+          <w:sz w:val="22"/>
+          <w:szCs w:val="22"/>
+          <w:lang w:val="en-US"/>
+        </w:rPr>
+        <w:t xml:space="preserve"> will take his or her place as a project manager replacing</w:t>
+      </w:r>
+      <w:r>
+        <w:rPr>
+          <w:sz w:val="22"/>
+          <w:szCs w:val="22"/>
+          <w:lang w:val="en-US"/>
+        </w:rPr>
+        <w:t xml:space="preserve"> that</w:t>
+      </w:r>
+      <w:r>
+        <w:rPr>
+          <w:sz w:val="22"/>
+          <w:szCs w:val="22"/>
+          <w:lang w:val="en-US"/>
+        </w:rPr>
+        <w:t xml:space="preserve"> team member’s job with other work.</w:t>
       </w:r>
     </w:p>
     <w:p>
@@ -5081,13 +5147,13 @@
       <w:pPr>
         <w:pStyle w:val="Heading2"/>
       </w:pPr>
-      <w:bookmarkStart w:id="7" w:name="_Toc492669958"/>
-      <w:bookmarkStart w:id="8" w:name="_Toc507771647"/>
+      <w:bookmarkStart w:id="8" w:name="_Toc492669958"/>
+      <w:bookmarkStart w:id="9" w:name="_Toc507771647"/>
       <w:r>
         <w:t>Team Rules &amp; Expectations</w:t>
       </w:r>
-      <w:bookmarkEnd w:id="7"/>
       <w:bookmarkEnd w:id="8"/>
+      <w:bookmarkEnd w:id="9"/>
       <w:r>
         <w:t xml:space="preserve"> </w:t>
       </w:r>
@@ -6287,7 +6353,7 @@
       <w:pPr>
         <w:pStyle w:val="Heading2"/>
       </w:pPr>
-      <w:bookmarkStart w:id="9" w:name="_Toc507771648"/>
+      <w:bookmarkStart w:id="10" w:name="_Toc507771648"/>
       <w:r>
         <w:t xml:space="preserve">Conflict </w:t>
       </w:r>
@@ -6297,7 +6363,7 @@
       <w:r>
         <w:t xml:space="preserve"> Mechanisms</w:t>
       </w:r>
-      <w:bookmarkEnd w:id="9"/>
+      <w:bookmarkEnd w:id="10"/>
     </w:p>
     <w:p>
       <w:pPr>
@@ -7040,18 +7106,7 @@
           <w:szCs w:val="22"/>
           <w:lang w:val="en-US"/>
         </w:rPr>
-        <w:t>Any contracts involving or linked to the team member will be cancelled</w:t>
-      </w:r>
-      <w:bookmarkStart w:id="10" w:name="_GoBack"/>
-      <w:bookmarkEnd w:id="10"/>
-      <w:r>
-        <w:rPr>
-          <w:rFonts w:cstheme="minorHAnsi"/>
-          <w:sz w:val="22"/>
-          <w:szCs w:val="22"/>
-          <w:lang w:val="en-US"/>
-        </w:rPr>
-        <w:t>.</w:t>
+        <w:t>Any contracts involving or linked to the team member will be cancelled.</w:t>
       </w:r>
     </w:p>
     <w:p>
@@ -7690,7 +7745,7 @@
             <w:rStyle w:val="PageNumber"/>
             <w:noProof/>
           </w:rPr>
-          <w:t>6</w:t>
+          <w:t>4</w:t>
         </w:r>
         <w:r>
           <w:rPr>
@@ -12614,7 +12669,7 @@
 </file>
 
 <file path=customXml/itemProps1.xml><?xml version="1.0" encoding="utf-8"?>
-<ds:datastoreItem xmlns:ds="http://schemas.openxmlformats.org/officeDocument/2006/customXml" ds:itemID="{75084B58-3FB0-BE4A-8A1A-B4222C2EEF49}">
+<ds:datastoreItem xmlns:ds="http://schemas.openxmlformats.org/officeDocument/2006/customXml" ds:itemID="{2E53B3DD-9A61-BB48-8FC5-6BBB8D3A0DCE}">
   <ds:schemaRefs>
     <ds:schemaRef ds:uri="http://schemas.openxmlformats.org/officeDocument/2006/bibliography"/>
   </ds:schemaRefs>

</xml_diff>